<commit_message>
Re-formatted introduction except for references.
</commit_message>
<xml_diff>
--- a/working_ICIS_Format.docx
+++ b/working_ICIS_Format.docx
@@ -7,15 +7,7 @@
         <w:pStyle w:val="Title"/>
       </w:pPr>
       <w:r>
-        <w:t xml:space="preserve">Simulating Variance in Socio-Technical </w:t>
-      </w:r>
-      <w:proofErr w:type="spellStart"/>
-      <w:r>
-        <w:t>Behaviours</w:t>
-      </w:r>
-      <w:proofErr w:type="spellEnd"/>
-      <w:r>
-        <w:t xml:space="preserve"> using Executable Workflow Fuzzing</w:t>
+        <w:t>Simulating Variance in Socio-Technical Behaviours using Executable Workflow Fuzzing</w:t>
       </w:r>
     </w:p>
     <w:p>
@@ -46,43 +38,7 @@
           <w:color w:val="FF0000"/>
           <w:sz w:val="28"/>
         </w:rPr>
-        <w:t xml:space="preserve">Authors, keywords and abstracts SHOULD NOT </w:t>
-      </w:r>
-      <w:proofErr w:type="gramStart"/>
-      <w:r>
-        <w:rPr>
-          <w:b/>
-          <w:color w:val="FF0000"/>
-          <w:sz w:val="28"/>
-        </w:rPr>
-        <w:t>BE</w:t>
-      </w:r>
-      <w:proofErr w:type="gramEnd"/>
-      <w:r>
-        <w:rPr>
-          <w:b/>
-          <w:color w:val="FF0000"/>
-          <w:sz w:val="28"/>
-        </w:rPr>
-        <w:t xml:space="preserve"> in the file that contains the body of the paper — they are added during the submissions process in </w:t>
-      </w:r>
-      <w:proofErr w:type="spellStart"/>
-      <w:r>
-        <w:rPr>
-          <w:b/>
-          <w:color w:val="FF0000"/>
-          <w:sz w:val="28"/>
-        </w:rPr>
-        <w:t>ManuscriptCentral</w:t>
-      </w:r>
-      <w:proofErr w:type="spellEnd"/>
-      <w:r>
-        <w:rPr>
-          <w:b/>
-          <w:color w:val="FF0000"/>
-          <w:sz w:val="28"/>
-        </w:rPr>
-        <w:t>.</w:t>
+        <w:t>Authors, keywords and abstracts SHOULD NOT BE in the file that contains the body of the paper — they are added during the submissions process in ManuscriptCentral.</w:t>
       </w:r>
     </w:p>
     <w:p>
@@ -104,125 +60,32 @@
         <w:t xml:space="preserve"> </w:t>
       </w:r>
       <w:r>
-        <w:t xml:space="preserve">are large scale, complex models, representing the interactions between a diverse set of actors including individual technical artifacts, human operators, </w:t>
-      </w:r>
-      <w:proofErr w:type="spellStart"/>
-      <w:r>
-        <w:t>organisational</w:t>
-      </w:r>
-      <w:proofErr w:type="spellEnd"/>
-      <w:r>
-        <w:t xml:space="preserve"> structures \</w:t>
-      </w:r>
-      <w:proofErr w:type="spellStart"/>
-      <w:r>
-        <w:t>citep</w:t>
-      </w:r>
-      <w:proofErr w:type="spellEnd"/>
-      <w:r>
-        <w:t>{Susman1976</w:t>
-      </w:r>
-      <w:proofErr w:type="gramStart"/>
-      <w:r>
-        <w:t>,elhassan07role,sommerville08socio</w:t>
-      </w:r>
-      <w:proofErr w:type="gramEnd"/>
-      <w:r>
-        <w:t xml:space="preserve">}.  The </w:t>
-      </w:r>
-      <w:proofErr w:type="spellStart"/>
-      <w:r>
-        <w:t>behaviour</w:t>
-      </w:r>
-      <w:proofErr w:type="spellEnd"/>
-      <w:r>
-        <w:t xml:space="preserve"> of such systems are influenced by a complex interplay of factors, including formally defined business </w:t>
-      </w:r>
-      <w:proofErr w:type="spellStart"/>
-      <w:r>
-        <w:t>processses</w:t>
-      </w:r>
-      <w:proofErr w:type="spellEnd"/>
-      <w:r>
-        <w:t xml:space="preserve">, legal or regulatory standards, technological evolution, </w:t>
-      </w:r>
-      <w:proofErr w:type="spellStart"/>
-      <w:r>
-        <w:t>organisational</w:t>
-      </w:r>
-      <w:proofErr w:type="spellEnd"/>
-      <w:r>
-        <w:t xml:space="preserve"> culture or norms and interpersonal relationships and responsibilities \</w:t>
-      </w:r>
-      <w:proofErr w:type="spellStart"/>
-      <w:r>
-        <w:t>citep</w:t>
-      </w:r>
-      <w:proofErr w:type="spellEnd"/>
-      <w:r>
-        <w:t>{bade07structures,pentland05organisational}. Examples of such systems with complex workflows involving multiple actors include emergency vehicle dispatch \</w:t>
-      </w:r>
-      <w:proofErr w:type="spellStart"/>
-      <w:r>
-        <w:t>citep</w:t>
-      </w:r>
-      <w:proofErr w:type="spellEnd"/>
-      <w:r>
-        <w:t>{robinson96limited}, electronic voting systems \</w:t>
-      </w:r>
-      <w:proofErr w:type="spellStart"/>
-      <w:r>
-        <w:t>citep</w:t>
-      </w:r>
-      <w:proofErr w:type="spellEnd"/>
-      <w:r>
-        <w:t>{bryans04towards</w:t>
-      </w:r>
-      <w:proofErr w:type="gramStart"/>
-      <w:r>
-        <w:t>,lock07observations</w:t>
-      </w:r>
-      <w:proofErr w:type="gramEnd"/>
-      <w:r>
-        <w:t>}, patient care in a neo-natal unit \</w:t>
-      </w:r>
-      <w:proofErr w:type="spellStart"/>
-      <w:r>
-        <w:t>citep</w:t>
-      </w:r>
-      <w:proofErr w:type="spellEnd"/>
-      <w:r>
-        <w:t>{baxter07evaluating} and electronic stock exchange infrastructures \</w:t>
-      </w:r>
-      <w:proofErr w:type="spellStart"/>
-      <w:r>
-        <w:t>citep</w:t>
-      </w:r>
-      <w:proofErr w:type="spellEnd"/>
-      <w:r>
-        <w:t xml:space="preserve">{cftc-sec10findings}.  Systems of this form confound traditional approaches to </w:t>
-      </w:r>
-      <w:proofErr w:type="spellStart"/>
-      <w:r>
-        <w:t>modelling</w:t>
-      </w:r>
-      <w:proofErr w:type="spellEnd"/>
-      <w:r>
-        <w:t>, simulating and predicting</w:t>
-      </w:r>
-      <w:r>
-        <w:t xml:space="preserve"> </w:t>
-      </w:r>
-      <w:proofErr w:type="spellStart"/>
-      <w:r>
-        <w:t>behaviour</w:t>
-      </w:r>
-      <w:proofErr w:type="spellEnd"/>
-      <w:r>
-        <w:t xml:space="preserve"> for several reasons:</w:t>
-      </w:r>
-      <w:bookmarkStart w:id="0" w:name="_GoBack"/>
-      <w:bookmarkEnd w:id="0"/>
+        <w:t xml:space="preserve">are large scale, complex models, representing the interactions between a diverse set of actors including individual technical artifacts, human operators, organisational structures </w:t>
+      </w:r>
+      <w:r>
+        <w:fldChar w:fldCharType="begin" w:fldLock="1"/>
+      </w:r>
+      <w:r>
+        <w:instrText>ADDIN CSL_CITATION { "citationItems" : [ { "id" : "ITEM-1", "itemData" : { "author" : [ { "dropping-particle" : "", "family" : "Susman", "given" : "Gerald I", "non-dropping-particle" : "", "parse-names" : false, "suffix" : "" } ], "id" : "ITEM-1", "issued" : { "date-parts" : [ [ "1976" ] ] }, "publisher" : "Praeger", "title" : "Autonomy at Work: A Sociotechnical Analysis of Participative Management", "type" : "book" }, "uris" : [ "http://www.mendeley.com/documents/?uuid=bbee3a5e-d3d0-4b04-946e-d6abaa114da2" ] }, { "id" : "ITEM-2", "itemData" : { "author" : [ { "dropping-particle" : "", "family" : "El-Hassan", "given" : "Osama", "non-dropping-particle" : "", "parse-names" : false, "suffix" : "" }, { "dropping-particle" : "", "family" : "Fiadeiro", "given" : "Jos\u00e9 Luiz", "non-dropping-particle" : "", "parse-names" : false, "suffix" : "" } ], "container-title" : "Electronic Notes in Theoretical Computer Science", "id" : "ITEM-2", "issued" : { "date-parts" : [ [ "2007" ] ] }, "page" : "5-17", "title" : "Role-based Architectural Modelling of Socio-Technical Systems", "type" : "article-journal", "volume" : "181" }, "uris" : [ "http://www.mendeley.com/documents/?uuid=bc1d68c2-b42d-453d-9e6f-342610e6abc1" ] }, { "id" : "ITEM-3", "itemData" : { "author" : [ { "dropping-particle" : "", "family" : "Sommerville", "given" : "Ian", "non-dropping-particle" : "", "parse-names" : false, "suffix" : "" }, { "dropping-particle" : "", "family" : "Dobson", "given" : "John", "non-dropping-particle" : "", "parse-names" : false, "suffix" : "" } ], "id" : "ITEM-3", "issued" : { "date-parts" : [ [ "2008", "8" ] ] }, "note" : "draft", "title" : "Socio-technical systems engineering", "type" : "report" }, "uris" : [ "http://www.mendeley.com/documents/?uuid=35484b04-b06d-4ca5-a1e5-19884c0d9947" ] } ], "mendeley" : { "formattedCitation" : "(El-Hassan &amp; Fiadeiro, 2007; Sommerville &amp; Dobson, 2008; Susman, 1976)", "plainTextFormattedCitation" : "(El-Hassan &amp; Fiadeiro, 2007; Sommerville &amp; Dobson, 2008; Susman, 1976)" }, "properties" : { "noteIndex" : 0 }, "schema" : "https://github.com/citation-style-language/schema/raw/master/csl-citation.json" }</w:instrText>
+      </w:r>
+      <w:r>
+        <w:fldChar w:fldCharType="separate"/>
+      </w:r>
+      <w:r>
+        <w:rPr>
+          <w:noProof/>
+        </w:rPr>
+        <w:t>(El-Hassan &amp; Fiadeiro, 2007; Sommerville &amp; Dobson, 2008; Susman, 1976)</w:t>
+      </w:r>
+      <w:r>
+        <w:fldChar w:fldCharType="end"/>
+      </w:r>
+      <w:r>
+        <w:t>.  The behaviour of such systems are influenced by a complex interplay of factors, including formally defined business processses, legal or regulatory standards, technological evolution, organisational culture or norms and interpersonal relationships and responsibilities \citep{bade07structures,pentland05organisational}. Examples of such systems with complex workflows involving multiple actors include emergency vehicle dispatch \citep{robinson96limited}, electronic voting systems \citep{bryans04towards,lock07observations}, patient care in a neo-natal unit \citep{baxter07evaluating} and electronic stock exchange infrastructures \citep{cftc-sec10findings}.  Systems of this form confound traditional approaches to modelling, simulating and predicting</w:t>
+      </w:r>
+      <w:r>
+        <w:t xml:space="preserve"> behaviour for several reasons:</w:t>
+      </w:r>
     </w:p>
     <w:p>
       <w:pPr>
@@ -233,63 +96,7 @@
         </w:numPr>
       </w:pPr>
       <w:r>
-        <w:t>Socio-technical systems are simultaneously \</w:t>
-      </w:r>
-      <w:proofErr w:type="spellStart"/>
-      <w:r>
-        <w:t>emph</w:t>
-      </w:r>
-      <w:proofErr w:type="spellEnd"/>
-      <w:r>
-        <w:t xml:space="preserve">{very large and heterogeneous}, comprising a </w:t>
-      </w:r>
-      <w:proofErr w:type="spellStart"/>
-      <w:r>
-        <w:t>a</w:t>
-      </w:r>
-      <w:proofErr w:type="spellEnd"/>
-      <w:r>
-        <w:t xml:space="preserve"> mix of autonomous actors, each with their own </w:t>
-      </w:r>
-      <w:proofErr w:type="spellStart"/>
-      <w:r>
-        <w:t>behaviours</w:t>
-      </w:r>
-      <w:proofErr w:type="spellEnd"/>
-      <w:r>
-        <w:t xml:space="preserve"> \</w:t>
-      </w:r>
-      <w:proofErr w:type="gramStart"/>
-      <w:r>
-        <w:t>cite{</w:t>
-      </w:r>
-      <w:proofErr w:type="gramEnd"/>
-      <w:r>
-        <w:t xml:space="preserve">crabtree00ethnomethodologically}.  Systems engineering has traditionally approached the problem of scale through the development of models that abstract complex </w:t>
-      </w:r>
-      <w:proofErr w:type="spellStart"/>
-      <w:r>
-        <w:t>behaviours</w:t>
-      </w:r>
-      <w:proofErr w:type="spellEnd"/>
-      <w:r>
-        <w:t xml:space="preserve"> and model them as emergent system properties \</w:t>
-      </w:r>
-      <w:proofErr w:type="gramStart"/>
-      <w:r>
-        <w:t>cite{</w:t>
-      </w:r>
-      <w:proofErr w:type="gramEnd"/>
-      <w:r>
-        <w:t>vespignani11model}.  However, these stochastic treatments do not capture the complex interactions that occur between heterogeneous actors, with interactions occurring across different scales of activity.  For example, \</w:t>
-      </w:r>
-      <w:proofErr w:type="spellStart"/>
-      <w:r>
-        <w:t>citet</w:t>
-      </w:r>
-      <w:proofErr w:type="spellEnd"/>
-      <w:r>
-        <w:t>{lock07observations} observed the disruptions caused to a national election in Scotland caused by a variety of small scale technical system defects.</w:t>
+        <w:t>Socio-technical systems are simultaneously \emph{very large and heterogeneous}, comprising a a mix of autonomous actors, each with their own behaviours \cite{crabtree00ethnomethodologically}.  Systems engineering has traditionally approached the problem of scale through the development of models that abstract complex behaviours and model them as emergent system properties \cite{vespignani11model}.  However, these stochastic treatments do not capture the complex interactions that occur between heterogeneous actors, with interactions occurring across different scales of activity.  For example, \citet{lock07observations} observed the disruptions caused to a national election in Scotland caused by a variety of small scale technical system defects.</w:t>
       </w:r>
     </w:p>
     <w:p>
@@ -301,39 +108,7 @@
         </w:numPr>
       </w:pPr>
       <w:r>
-        <w:t xml:space="preserve">The </w:t>
-      </w:r>
-      <w:proofErr w:type="spellStart"/>
-      <w:r>
-        <w:t>behaviour</w:t>
-      </w:r>
-      <w:proofErr w:type="spellEnd"/>
-      <w:r>
-        <w:t xml:space="preserve"> is contingent on unpredictable circumstances, including both factors in the environment and concerning the system actors.  For example, the time and manner in which a task, such as developing a new feature for a software system, is completed may vary considerably between actors with different training and experiences.  Similarly, the decision to work on a task at all may depend on unpredictable and uncontrollable external circumstances (such as a power outage).  In these circumstances, actors may also take it upon themselves to complete tasks </w:t>
-      </w:r>
-      <w:proofErr w:type="spellStart"/>
-      <w:r>
-        <w:t>outwith</w:t>
-      </w:r>
-      <w:proofErr w:type="spellEnd"/>
-      <w:r>
-        <w:t xml:space="preserve"> expected workflows in order to discharge their responsibilities, by working from a nearby cafe for example, even if this violates </w:t>
-      </w:r>
-      <w:proofErr w:type="spellStart"/>
-      <w:r>
-        <w:t>organisational</w:t>
-      </w:r>
-      <w:proofErr w:type="spellEnd"/>
-      <w:r>
-        <w:t xml:space="preserve"> security policies.  As \</w:t>
-      </w:r>
-      <w:proofErr w:type="spellStart"/>
-      <w:r>
-        <w:t>citet</w:t>
-      </w:r>
-      <w:proofErr w:type="spellEnd"/>
-      <w:r>
-        <w:t>{besnard03human} note, such adaptations often make the human actors the dependable parts of a socio-technical system.</w:t>
+        <w:t>The behaviour is contingent on unpredictable circumstances, including both factors in the environment and concerning the system actors.  For example, the time and manner in which a task, such as developing a new feature for a software system, is completed may vary considerably between actors with different training and experiences.  Similarly, the decision to work on a task at all may depend on unpredictable and uncontrollable external circumstances (such as a power outage).  In these circumstances, actors may also take it upon themselves to complete tasks outwith expected workflows in order to discharge their responsibilities, by working from a nearby cafe for example, even if this violates organisational security policies.  As \citet{besnard03human} note, such adaptations often make the human actors the dependable parts of a socio-technical system.</w:t>
       </w:r>
     </w:p>
     <w:p>
@@ -344,528 +119,220 @@
           <w:numId w:val="40"/>
         </w:numPr>
       </w:pPr>
-      <w:proofErr w:type="spellStart"/>
-      <w:r>
-        <w:t>Behaviour</w:t>
-      </w:r>
-      <w:proofErr w:type="spellEnd"/>
-      <w:r>
-        <w:t xml:space="preserve"> is continually evolving, as the autonomous actors in a system adapt to new circumstances, discover </w:t>
-      </w:r>
-      <w:proofErr w:type="spellStart"/>
-      <w:r>
-        <w:t>optimisations</w:t>
-      </w:r>
-      <w:proofErr w:type="spellEnd"/>
-      <w:r>
-        <w:t xml:space="preserve"> to their workflows, adapt the workflow to suit local </w:t>
-      </w:r>
-      <w:proofErr w:type="spellStart"/>
-      <w:r>
-        <w:t>organisational</w:t>
-      </w:r>
-      <w:proofErr w:type="spellEnd"/>
-      <w:r>
-        <w:t xml:space="preserve"> priorities or take shortcuts \citep{bonen79evolutionary,Lyytinen2008,anderson04heteroge</w:t>
-      </w:r>
-      <w:r>
-        <w:t xml:space="preserve">neous}.  As a consequence, </w:t>
-      </w:r>
-      <w:proofErr w:type="gramStart"/>
-      <w:r>
-        <w:t xml:space="preserve">the  </w:t>
+      <w:r>
+        <w:t>Behaviour is continually evolving, as the autonomous actors in a system adapt to new circumstances, discover optimisations to their workflows, adapt the workflow to suit local organisational priorities or take shortcuts \citep{bonen79evolutionary,Lyytinen2008,anderson04heteroge</w:t>
+      </w:r>
+      <w:r>
+        <w:t xml:space="preserve">neous}.  As a consequence, the  </w:t>
       </w:r>
       <w:r>
         <w:rPr>
           <w:i/>
         </w:rPr>
-        <w:t>de</w:t>
-      </w:r>
-      <w:proofErr w:type="gramEnd"/>
-      <w:r>
-        <w:rPr>
-          <w:i/>
-        </w:rPr>
-        <w:t xml:space="preserve"> facto</w:t>
-      </w:r>
-      <w:r>
+        <w:t>de facto</w:t>
+      </w:r>
+      <w:r>
+        <w:t xml:space="preserve"> behaviour exhibited within a system may differ from that envisaged by system architects in idealised workflows.  For example, a ward manager in a hospital may delay releasing beds for re-allocation by wider hospital management in the anticipation that these will be required by incoming patients later in the day \citep{dewsbury07responsibility}.  This evolution of practice may quickly invalidate expected models of behaviour.</w:t>
+      </w:r>
+    </w:p>
+    <w:p>
+      <w:r>
+        <w:lastRenderedPageBreak/>
+        <w:t>We contend that due to these challenges, modelling socio-technical system behaviours using conventional systems engineering methods will typically either result in a model that is tractable, but lacks the necessary detail of the underlying system to provide informative results; so narrow in scope as to be uninformative about the behaviour of the wider system of interest; or so large and complex as to be intractable for analysis, whether manual or automated.  Consequently, the design and construction of systems at this scale is still very much a craft, lacking the methods and tools to support modelling and predictive simulation available in other engineering disciplines.</w:t>
+      </w:r>
+    </w:p>
+    <w:p>
+      <w:r>
+        <w:t>The research contribution of this paper is to present and evaluate a novel environment, Fuzzi Moss, for simulating complex and contingent behaviour in socio-technical systems which addresses this challenge.  In our approach, we provide for a separation of concerns between the model of a problem domain, models of idealised socio-technical actor behaviour and the influence of contingent factors that complicate the actual execution of idealised workflows in practice.  The separation of concerns is achieved by modelling:</w:t>
+      </w:r>
+    </w:p>
+    <w:p>
+      <w:pPr>
+        <w:pStyle w:val="ListParagraph"/>
+        <w:numPr>
+          <w:ilvl w:val="0"/>
+          <w:numId w:val="41"/>
+        </w:numPr>
+      </w:pPr>
+      <w:r>
+        <w:t>T</w:t>
+      </w:r>
+      <w:r>
+        <w:t>he problem domain as collection of classes implemented in the Python programming language.</w:t>
+      </w:r>
+    </w:p>
+    <w:p>
+      <w:pPr>
+        <w:pStyle w:val="ListParagraph"/>
+        <w:numPr>
+          <w:ilvl w:val="0"/>
+          <w:numId w:val="41"/>
+        </w:numPr>
+      </w:pPr>
+      <w:r>
+        <w:t>Idealised workflows descriptions as executable Python classes in the agent oriented modelling framework, Theatre\_Ag \citep{theatreag}.</w:t>
+      </w:r>
+    </w:p>
+    <w:p>
+      <w:pPr>
+        <w:pStyle w:val="ListParagraph"/>
+        <w:numPr>
+          <w:ilvl w:val="0"/>
+          <w:numId w:val="41"/>
+        </w:numPr>
+      </w:pPr>
+      <w:r>
+        <w:t>Contingent behaviour as \emph{dynamic fuzzing aspects} that can alter the flow of execution in workflow descriptions during the execution of a simulation, using the PyDySoFu library \citep{wallis2017pydysofu}.</w:t>
+      </w:r>
+    </w:p>
+    <w:p>
+      <w:r>
+        <w:t>Both the Theatre</w:t>
+      </w:r>
+      <w:r>
+        <w:t>_Ag framework and PyDySoFu libraries were implemented specifically for this work.</w:t>
+      </w:r>
+    </w:p>
+    <w:p>
+      <w:r>
+        <w:t>Critical to the a</w:t>
+      </w:r>
+      <w:r>
+        <w:t>pproach is our hypothesis that:</w:t>
+      </w:r>
+    </w:p>
+    <w:p>
+      <w:pPr>
+        <w:rPr>
+          <w:rStyle w:val="Strong"/>
+        </w:rPr>
+      </w:pPr>
+      <w:r>
+        <w:rPr>
+          <w:rStyle w:val="Strong"/>
+        </w:rPr>
+        <w:t>Hypothesis: Dynamic fuzzing of workflow descriptions can represent the effect of complex and contingent behaviour by actors in socio-technical systems, when follo</w:t>
+      </w:r>
+      <w:r>
+        <w:rPr>
+          <w:rStyle w:val="Strong"/>
+        </w:rPr>
+        <w:t>wing idealised workflows.</w:t>
+      </w:r>
+    </w:p>
+    <w:p>
+      <w:r>
+        <w:t>To test this hypothesis, an example socio-technical case study of team based software development was developed.  The case study compares the performance of different software development processes when a software development team follows idealised workflows that have been subject to contingent behaviour.  Development processes are compared based on their effect on the emergent properties of the simulated system under development, specifically features implemented and mean time to failure.</w:t>
+      </w:r>
+    </w:p>
+    <w:p>
+      <w:r>
+        <w:t>The rest of this paper is structured as follows.  Section \ref{sec:related} discusses related work, covering existing techniques for modelling socio-technical workflows and other applications of code fuzzing in software engineering.  Section \ref{sec:fuzzi-moss} presents the method for constructing models of socio-technical systems, associated workflows and denoting desired fuzzings.  Where relevant, this section also discusses details of the implementation details for Fuzzi Moss.  Section \ref{sec:evaluation} presents the case study evaluation of the method and Section \ref{sec:conclusions} discusses conclusions and future work, as well as noting the potential for applying fuzzing to other forms of socio-technical models.</w:t>
+      </w:r>
+    </w:p>
+    <w:p>
+      <w:bookmarkStart w:id="0" w:name="_GoBack"/>
+      <w:bookmarkEnd w:id="0"/>
+    </w:p>
+    <w:p>
+      <w:r>
+        <w:t xml:space="preserve">We ask that authors follow these basic guidelines when submitting to ICIS. In essence, you should format your paper exactly like this document. The easiest way to use this template is to replace the placeholder content with your own material. The template file contains specially formatted styles (e.g., </w:t>
+      </w:r>
+      <w:r>
+        <w:rPr>
+          <w:rStyle w:val="SpecialStyleChar"/>
+        </w:rPr>
+        <w:t>Normal, Heading, Bullet, References, Title, Author, Affiliation</w:t>
+      </w:r>
+      <w:r>
+        <w:t>) that are designed to reduce the work in formatting your final submission.</w:t>
+      </w:r>
+    </w:p>
+    <w:p>
+      <w:pPr>
+        <w:pStyle w:val="Heading1"/>
+      </w:pPr>
+      <w:r>
+        <w:t>Page Size</w:t>
+      </w:r>
+      <w:r>
+        <w:t xml:space="preserve"> and Spacing</w:t>
+      </w:r>
+    </w:p>
+    <w:p>
+      <w:r>
+        <w:t>On each page, your material (not including the header and footer) should fit within a rectangle of 18 x 23.5 cm (7 x 9.25 in.), centered on a US letter page, beginning 1.9 cm (.75 in.) from the top of the page.  Please adhere to the US letter size only (</w:t>
+      </w:r>
+      <w:r>
+        <w:t xml:space="preserve">in MS Word, you can check the page format in the menu: </w:t>
+      </w:r>
+      <w:r>
+        <w:rPr>
+          <w:b/>
+        </w:rPr>
+        <w:t>File</w:t>
+      </w:r>
+      <w:r>
+        <w:rPr>
+          <w:b/>
+        </w:rPr>
         <w:t xml:space="preserve"> </w:t>
       </w:r>
-      <w:proofErr w:type="spellStart"/>
-      <w:r>
-        <w:t>behaviour</w:t>
-      </w:r>
-      <w:proofErr w:type="spellEnd"/>
-      <w:r>
-        <w:t xml:space="preserve"> exhibited within a system may differ from that envisaged by system architects in </w:t>
-      </w:r>
-      <w:proofErr w:type="spellStart"/>
-      <w:r>
-        <w:t>idealised</w:t>
-      </w:r>
-      <w:proofErr w:type="spellEnd"/>
-      <w:r>
-        <w:t xml:space="preserve"> workflows.  For example, a ward manager in a hospital may delay releasing beds for re-allocation by wider hospital management in the anticipation that these will be required by incoming patients later in the day \</w:t>
-      </w:r>
-      <w:proofErr w:type="spellStart"/>
-      <w:proofErr w:type="gramStart"/>
-      <w:r>
-        <w:t>citep</w:t>
-      </w:r>
-      <w:proofErr w:type="spellEnd"/>
-      <w:r>
-        <w:t>{</w:t>
-      </w:r>
-      <w:proofErr w:type="gramEnd"/>
-      <w:r>
-        <w:t xml:space="preserve">dewsbury07responsibility}.  This evolution of practice may quickly invalidate expected models of </w:t>
-      </w:r>
-      <w:proofErr w:type="spellStart"/>
-      <w:r>
-        <w:t>behaviour</w:t>
-      </w:r>
-      <w:proofErr w:type="spellEnd"/>
-      <w:r>
-        <w:t>.</w:t>
+      <w:r>
+        <w:rPr>
+          <w:b/>
+        </w:rPr>
+        <w:t>-</w:t>
+      </w:r>
+      <w:r>
+        <w:rPr>
+          <w:b/>
+        </w:rPr>
+        <w:t>-</w:t>
+      </w:r>
+      <w:r>
+        <w:rPr>
+          <w:b/>
+        </w:rPr>
+        <w:t>&gt;</w:t>
+      </w:r>
+      <w:r>
+        <w:rPr>
+          <w:b/>
+        </w:rPr>
+        <w:t xml:space="preserve"> </w:t>
+      </w:r>
+      <w:r>
+        <w:rPr>
+          <w:b/>
+        </w:rPr>
+        <w:t>Page Setup</w:t>
+      </w:r>
+      <w:r>
+        <w:t xml:space="preserve">). If you cannot do so, please contact the review coordinator for assistance. All final publications will be formatted and displayed in </w:t>
+      </w:r>
+      <w:r>
+        <w:rPr>
+          <w:b/>
+        </w:rPr>
+        <w:t>US letter size</w:t>
+      </w:r>
+      <w:r>
+        <w:t xml:space="preserve">. </w:t>
+      </w:r>
+      <w:r>
+        <w:rPr>
+          <w:b/>
+        </w:rPr>
+        <w:t>Right margins should be justified</w:t>
+      </w:r>
+      <w:r>
+        <w:t>, not ragged. All margins must measure 1” (2.5 cm) around. Beware, especially when using this template on a Macintosh, Word may change these dimensions in unexpected ways.</w:t>
       </w:r>
     </w:p>
     <w:p>
       <w:r>
         <w:lastRenderedPageBreak/>
-        <w:t xml:space="preserve">We contend that due to these challenges, </w:t>
-      </w:r>
-      <w:proofErr w:type="spellStart"/>
-      <w:r>
-        <w:t>modelling</w:t>
-      </w:r>
-      <w:proofErr w:type="spellEnd"/>
-      <w:r>
-        <w:t xml:space="preserve"> socio-technical system </w:t>
-      </w:r>
-      <w:proofErr w:type="spellStart"/>
-      <w:r>
-        <w:t>behaviours</w:t>
-      </w:r>
-      <w:proofErr w:type="spellEnd"/>
-      <w:r>
-        <w:t xml:space="preserve"> using conventional systems engineering methods will typically either result in a model that is tractable, but lacks the necessary detail of the underlying system to provide informative results; so narrow in scope as to be uninformative about the </w:t>
-      </w:r>
-      <w:proofErr w:type="spellStart"/>
-      <w:r>
-        <w:t>behaviour</w:t>
-      </w:r>
-      <w:proofErr w:type="spellEnd"/>
-      <w:r>
-        <w:t xml:space="preserve"> of the wider system of interest; or so large and complex as to be intractable for analysis, whether manual or automated.  Consequently, the design and construction of systems at this scale is still very much a craft, lacking the methods and tools to support </w:t>
-      </w:r>
-      <w:proofErr w:type="spellStart"/>
-      <w:r>
-        <w:t>modelling</w:t>
-      </w:r>
-      <w:proofErr w:type="spellEnd"/>
-      <w:r>
-        <w:t xml:space="preserve"> and predictive simulation available in other engineering disciplines.</w:t>
-      </w:r>
-    </w:p>
-    <w:p/>
-    <w:p>
-      <w:r>
-        <w:t xml:space="preserve">The research contribution of this paper is to present and evaluate a novel environment, </w:t>
-      </w:r>
-      <w:proofErr w:type="spellStart"/>
-      <w:r>
-        <w:t>Fuzzi</w:t>
-      </w:r>
-      <w:proofErr w:type="spellEnd"/>
-      <w:r>
-        <w:t xml:space="preserve"> Moss, for simulating complex and contingent </w:t>
-      </w:r>
-      <w:proofErr w:type="spellStart"/>
-      <w:r>
-        <w:t>behaviour</w:t>
-      </w:r>
-      <w:proofErr w:type="spellEnd"/>
-      <w:r>
-        <w:t xml:space="preserve"> in socio-technical systems which addresses this challenge.  In our approach, we provide for a separation of concerns between the model of a problem domain, models of </w:t>
-      </w:r>
-      <w:proofErr w:type="spellStart"/>
-      <w:r>
-        <w:t>idealised</w:t>
-      </w:r>
-      <w:proofErr w:type="spellEnd"/>
-      <w:r>
-        <w:t xml:space="preserve"> socio-technical actor </w:t>
-      </w:r>
-      <w:proofErr w:type="spellStart"/>
-      <w:r>
-        <w:t>behaviour</w:t>
-      </w:r>
-      <w:proofErr w:type="spellEnd"/>
-      <w:r>
-        <w:t xml:space="preserve"> and the influence of contingent factors that complicate the actual execution of </w:t>
-      </w:r>
-      <w:proofErr w:type="spellStart"/>
-      <w:r>
-        <w:t>idealised</w:t>
-      </w:r>
-      <w:proofErr w:type="spellEnd"/>
-      <w:r>
-        <w:t xml:space="preserve"> workflows in practice.  The separation of concerns is achieved by </w:t>
-      </w:r>
-      <w:proofErr w:type="spellStart"/>
-      <w:r>
-        <w:t>modelling</w:t>
-      </w:r>
-      <w:proofErr w:type="spellEnd"/>
-      <w:r>
-        <w:t>:</w:t>
-      </w:r>
-    </w:p>
-    <w:p/>
-    <w:p>
-      <w:r>
-        <w:t>\begin{itemize}</w:t>
-      </w:r>
-    </w:p>
-    <w:p/>
-    <w:p>
-      <w:r>
-        <w:t xml:space="preserve">\item </w:t>
-      </w:r>
-      <w:proofErr w:type="gramStart"/>
-      <w:r>
-        <w:t>The</w:t>
-      </w:r>
-      <w:proofErr w:type="gramEnd"/>
-      <w:r>
-        <w:t xml:space="preserve"> problem domain as collection of classes implemented in the Python programming language.</w:t>
-      </w:r>
-    </w:p>
-    <w:p/>
-    <w:p>
-      <w:r>
-        <w:t xml:space="preserve">\item </w:t>
-      </w:r>
-      <w:proofErr w:type="spellStart"/>
-      <w:r>
-        <w:t>Idealised</w:t>
-      </w:r>
-      <w:proofErr w:type="spellEnd"/>
-      <w:r>
-        <w:t xml:space="preserve"> workflows descriptions as executable Python classes in the agent oriented </w:t>
-      </w:r>
-      <w:proofErr w:type="spellStart"/>
-      <w:r>
-        <w:t>modelling</w:t>
-      </w:r>
-      <w:proofErr w:type="spellEnd"/>
-      <w:r>
-        <w:t xml:space="preserve"> framework, Theatre\_Ag \</w:t>
-      </w:r>
-      <w:proofErr w:type="spellStart"/>
-      <w:proofErr w:type="gramStart"/>
-      <w:r>
-        <w:t>citep</w:t>
-      </w:r>
-      <w:proofErr w:type="spellEnd"/>
-      <w:r>
-        <w:t>{</w:t>
-      </w:r>
-      <w:proofErr w:type="spellStart"/>
-      <w:proofErr w:type="gramEnd"/>
-      <w:r>
-        <w:t>theatreag</w:t>
-      </w:r>
-      <w:proofErr w:type="spellEnd"/>
-      <w:r>
-        <w:t>}.</w:t>
-      </w:r>
-    </w:p>
-    <w:p/>
-    <w:p>
-      <w:r>
-        <w:t xml:space="preserve">\item Contingent </w:t>
-      </w:r>
-      <w:proofErr w:type="spellStart"/>
-      <w:r>
-        <w:t>behaviour</w:t>
-      </w:r>
-      <w:proofErr w:type="spellEnd"/>
-      <w:r>
-        <w:t xml:space="preserve"> as \</w:t>
-      </w:r>
-      <w:proofErr w:type="spellStart"/>
-      <w:r>
-        <w:t>emph</w:t>
-      </w:r>
-      <w:proofErr w:type="spellEnd"/>
-      <w:r>
-        <w:t xml:space="preserve">{dynamic fuzzing aspects} that can alter the flow of execution in workflow descriptions during the execution of a simulation, using the </w:t>
-      </w:r>
-      <w:proofErr w:type="spellStart"/>
-      <w:r>
-        <w:t>PyDySoFu</w:t>
-      </w:r>
-      <w:proofErr w:type="spellEnd"/>
-      <w:r>
-        <w:t xml:space="preserve"> library \</w:t>
-      </w:r>
-      <w:proofErr w:type="spellStart"/>
-      <w:proofErr w:type="gramStart"/>
-      <w:r>
-        <w:t>citep</w:t>
-      </w:r>
-      <w:proofErr w:type="spellEnd"/>
-      <w:r>
-        <w:t>{</w:t>
-      </w:r>
-      <w:proofErr w:type="gramEnd"/>
-      <w:r>
-        <w:t>wallis2017pydysofu}.</w:t>
-      </w:r>
-    </w:p>
-    <w:p/>
-    <w:p>
-      <w:r>
-        <w:t>\end{itemize}</w:t>
-      </w:r>
-    </w:p>
-    <w:p/>
-    <w:p>
-      <w:r>
-        <w:t xml:space="preserve">Both the Theatre\_Ag framework and </w:t>
-      </w:r>
-      <w:proofErr w:type="spellStart"/>
-      <w:r>
-        <w:t>PyDySoFu</w:t>
-      </w:r>
-      <w:proofErr w:type="spellEnd"/>
-      <w:r>
-        <w:t xml:space="preserve"> libraries were implemented specifically for this work.</w:t>
-      </w:r>
-    </w:p>
-    <w:p/>
-    <w:p>
-      <w:r>
-        <w:t>Critical to the approach is our hypothesis that:</w:t>
-      </w:r>
-    </w:p>
-    <w:p/>
-    <w:p>
-      <w:r>
-        <w:t xml:space="preserve">\begin{quotation} Hypothesis: Dynamic fuzzing of workflow descriptions can represent the effect of complex and contingent </w:t>
-      </w:r>
-      <w:proofErr w:type="spellStart"/>
-      <w:r>
-        <w:t>behaviour</w:t>
-      </w:r>
-      <w:proofErr w:type="spellEnd"/>
-      <w:r>
-        <w:t xml:space="preserve"> by actors in socio-technical systems, when following </w:t>
-      </w:r>
-      <w:proofErr w:type="spellStart"/>
-      <w:r>
-        <w:t>idealised</w:t>
-      </w:r>
-      <w:proofErr w:type="spellEnd"/>
-      <w:r>
-        <w:t xml:space="preserve"> workflows.  \end{quotation}</w:t>
-      </w:r>
-    </w:p>
-    <w:p/>
-    <w:p>
-      <w:r>
-        <w:t xml:space="preserve">To test this hypothesis, an example socio-technical case study of team based software development was developed.  The case study compares the performance of different software development processes when a software development team follows </w:t>
-      </w:r>
-      <w:proofErr w:type="spellStart"/>
-      <w:r>
-        <w:t>idealised</w:t>
-      </w:r>
-      <w:proofErr w:type="spellEnd"/>
-      <w:r>
-        <w:t xml:space="preserve"> workflows that have been subject to contingent </w:t>
-      </w:r>
-      <w:proofErr w:type="spellStart"/>
-      <w:r>
-        <w:t>behaviour</w:t>
-      </w:r>
-      <w:proofErr w:type="spellEnd"/>
-      <w:r>
-        <w:t>.  Development processes are compared based on their effect on the emergent properties of the simulated system under development, specifically features implemented and mean time to failure.</w:t>
-      </w:r>
-    </w:p>
-    <w:p/>
-    <w:p>
-      <w:r>
-        <w:t>The rest of this paper is structured as follows.  Section \ref{</w:t>
-      </w:r>
-      <w:proofErr w:type="spellStart"/>
-      <w:r>
-        <w:t>sec:related</w:t>
-      </w:r>
-      <w:proofErr w:type="spellEnd"/>
-      <w:r>
-        <w:t xml:space="preserve">} discusses related work, covering existing techniques for </w:t>
-      </w:r>
-      <w:proofErr w:type="spellStart"/>
-      <w:r>
-        <w:t>modelling</w:t>
-      </w:r>
-      <w:proofErr w:type="spellEnd"/>
-      <w:r>
-        <w:t xml:space="preserve"> socio-technical workflows and other applications of code fuzzing in software engineering.  Section \ref{</w:t>
-      </w:r>
-      <w:proofErr w:type="spellStart"/>
-      <w:r>
-        <w:t>sec:fuzzi-moss</w:t>
-      </w:r>
-      <w:proofErr w:type="spellEnd"/>
-      <w:r>
-        <w:t xml:space="preserve">} presents the method for constructing models of socio-technical systems, associated workflows and denoting desired </w:t>
-      </w:r>
-      <w:proofErr w:type="spellStart"/>
-      <w:r>
-        <w:t>fuzzings</w:t>
-      </w:r>
-      <w:proofErr w:type="spellEnd"/>
-      <w:r>
-        <w:t xml:space="preserve">.  Where relevant, this section also </w:t>
-      </w:r>
-      <w:r>
-        <w:lastRenderedPageBreak/>
-        <w:t xml:space="preserve">discusses details of the implementation details for </w:t>
-      </w:r>
-      <w:proofErr w:type="spellStart"/>
-      <w:r>
-        <w:t>Fuzzi</w:t>
-      </w:r>
-      <w:proofErr w:type="spellEnd"/>
-      <w:r>
-        <w:t xml:space="preserve"> Moss.  Section \ref{</w:t>
-      </w:r>
-      <w:proofErr w:type="spellStart"/>
-      <w:r>
-        <w:t>sec:evaluation</w:t>
-      </w:r>
-      <w:proofErr w:type="spellEnd"/>
-      <w:r>
-        <w:t>} presents the case study evaluation of the method and Section \ref{</w:t>
-      </w:r>
-      <w:proofErr w:type="spellStart"/>
-      <w:r>
-        <w:t>sec:conclusions</w:t>
-      </w:r>
-      <w:proofErr w:type="spellEnd"/>
-      <w:r>
-        <w:t>} discusses conclusions and future work, as well as noting the potential for applying fuzzing to other forms of socio-technical models.</w:t>
-      </w:r>
-    </w:p>
-    <w:p>
-      <w:r>
-        <w:t xml:space="preserve">We ask that authors follow these basic guidelines when submitting to ICIS. In essence, you should format your paper exactly like this document. The easiest way to use this template is to replace the placeholder content with your own material. The template file contains specially formatted styles (e.g., </w:t>
-      </w:r>
-      <w:r>
-        <w:rPr>
-          <w:rStyle w:val="SpecialStyleChar"/>
-        </w:rPr>
-        <w:t xml:space="preserve">Normal, Heading, Bullet, References, Title, Author, </w:t>
-      </w:r>
-      <w:proofErr w:type="gramStart"/>
-      <w:r>
-        <w:rPr>
-          <w:rStyle w:val="SpecialStyleChar"/>
-        </w:rPr>
-        <w:t>Affiliation</w:t>
-      </w:r>
-      <w:proofErr w:type="gramEnd"/>
-      <w:r>
-        <w:t>) that are designed to reduce the work in formatting your final submission.</w:t>
-      </w:r>
-    </w:p>
-    <w:p>
-      <w:pPr>
-        <w:pStyle w:val="Heading1"/>
-      </w:pPr>
-      <w:r>
-        <w:t>Page Size</w:t>
-      </w:r>
-      <w:r>
-        <w:t xml:space="preserve"> and Spacing</w:t>
-      </w:r>
-    </w:p>
-    <w:p>
-      <w:r>
-        <w:t>On each page, your material (not including the header and footer) should fit within a rectangle of 18 x 23.5 cm (7 x 9.25 in.), centered on a US letter page, beginning 1.9 cm (.75 in.) from the top of the page.  Please adhere to the US letter size only (</w:t>
-      </w:r>
-      <w:r>
-        <w:t xml:space="preserve">in MS Word, you can check the page format in the menu: </w:t>
-      </w:r>
-      <w:r>
-        <w:rPr>
-          <w:b/>
-        </w:rPr>
-        <w:t>File</w:t>
-      </w:r>
-      <w:r>
-        <w:rPr>
-          <w:b/>
-        </w:rPr>
-        <w:t xml:space="preserve"> </w:t>
-      </w:r>
-      <w:r>
-        <w:rPr>
-          <w:b/>
-        </w:rPr>
-        <w:t>-</w:t>
-      </w:r>
-      <w:r>
-        <w:rPr>
-          <w:b/>
-        </w:rPr>
-        <w:t>-</w:t>
-      </w:r>
-      <w:r>
-        <w:rPr>
-          <w:b/>
-        </w:rPr>
-        <w:t>&gt;</w:t>
-      </w:r>
-      <w:r>
-        <w:rPr>
-          <w:b/>
-        </w:rPr>
-        <w:t xml:space="preserve"> </w:t>
-      </w:r>
-      <w:r>
-        <w:rPr>
-          <w:b/>
-        </w:rPr>
-        <w:t>Page Setup</w:t>
-      </w:r>
-      <w:r>
-        <w:t xml:space="preserve">). If you cannot do so, please contact the review coordinator for assistance. All final publications will be formatted and displayed in </w:t>
-      </w:r>
-      <w:r>
-        <w:rPr>
-          <w:b/>
-        </w:rPr>
-        <w:t>US letter size</w:t>
-      </w:r>
-      <w:r>
-        <w:t xml:space="preserve">. </w:t>
-      </w:r>
-      <w:r>
-        <w:rPr>
-          <w:b/>
-        </w:rPr>
-        <w:t>Right margins should be justified</w:t>
-      </w:r>
-      <w:r>
-        <w:t>, not ragged. All margins must measure 1” (2.5 cm) around. Beware, especially when using this template on a Macintosh, Word may change these dimensions in unexpected ways.</w:t>
-      </w:r>
-    </w:p>
-    <w:p>
-      <w:r>
         <w:t>Please ensure your manuscript complies with the following instructions:</w:t>
       </w:r>
     </w:p>
@@ -956,15 +423,7 @@
         </w:numPr>
       </w:pPr>
       <w:r>
-        <w:t xml:space="preserve">Please ensure all text is justified, not “ragged” </w:t>
-      </w:r>
-      <w:proofErr w:type="gramStart"/>
-      <w:r>
-        <w:t>( =</w:t>
-      </w:r>
-      <w:proofErr w:type="gramEnd"/>
-      <w:r>
-        <w:t xml:space="preserve"> left-aligned).</w:t>
+        <w:t>Please ensure all text is justified, not “ragged” ( = left-aligned).</w:t>
       </w:r>
     </w:p>
     <w:p>
@@ -1051,15 +510,7 @@
     </w:p>
     <w:p>
       <w:r>
-        <w:t xml:space="preserve">This paper length is intended to encourage authors to publish full-length papers in journals or other </w:t>
-      </w:r>
-      <w:proofErr w:type="gramStart"/>
-      <w:r>
-        <w:t>outlets</w:t>
-      </w:r>
-      <w:proofErr w:type="gramEnd"/>
-      <w:r>
-        <w:t xml:space="preserve"> at a later date.</w:t>
+        <w:t>This paper length is intended to encourage authors to publish full-length papers in journals or other outlets at a later date.</w:t>
       </w:r>
     </w:p>
     <w:p>
@@ -1089,13 +540,8 @@
     </w:p>
     <w:p>
       <w:r>
-        <w:t xml:space="preserve">All proper nouns should be capitalized. Articles (the, a), coordinating conjunctions (and, but, or, for, nor, etc.) should not be capitalized, unless, of course, they are used as the first word in the title. </w:t>
-      </w:r>
-      <w:proofErr w:type="gramStart"/>
-      <w:r>
-        <w:t>Likewise for prepositions (on, at, to, from, by, etc.).</w:t>
-      </w:r>
-      <w:proofErr w:type="gramEnd"/>
+        <w:t>All proper nouns should be capitalized. Articles (the, a), coordinating conjunctions (and, but, or, for, nor, etc.) should not be capitalized, unless, of course, they are used as the first word in the title. Likewise for prepositions (on, at, to, from, by, etc.).</w:t>
+      </w:r>
     </w:p>
     <w:p>
       <w:pPr>
@@ -1125,125 +571,120 @@
         <w:t xml:space="preserve"> (similar to Times New Roman, but more easily read online)</w:t>
       </w:r>
       <w:r>
-        <w:t xml:space="preserve"> or, if it is unavailable, another proportional font with </w:t>
-      </w:r>
+        <w:t xml:space="preserve"> or, if it is unavailable, another proportional font with serifs, as close as possible in appearance to Times New Roman 10-point. Please use sans-serif or non-proportional fonts</w:t>
+      </w:r>
+      <w:r>
+        <w:t xml:space="preserve"> (such as Arial or Courier)</w:t>
+      </w:r>
+      <w:r>
+        <w:t xml:space="preserve"> only for special purposes, such as source code text (</w:t>
+      </w:r>
+      <w:r>
+        <w:rPr>
+          <w:rStyle w:val="SpecialStyleChar"/>
+        </w:rPr>
+        <w:t>SpecialStyle</w:t>
+      </w:r>
+      <w:r>
+        <w:t>).</w:t>
+      </w:r>
+      <w:r>
+        <w:t xml:space="preserve"> [References to Georgia font from this point forward should be interpreted as “Georgia or equivalent.”]</w:t>
+      </w:r>
+    </w:p>
+    <w:p>
+      <w:pPr>
+        <w:pStyle w:val="Heading1"/>
+      </w:pPr>
+      <w:r>
+        <w:t>Sections</w:t>
+      </w:r>
+    </w:p>
+    <w:p>
+      <w:r>
+        <w:t xml:space="preserve">The heading of a section should be </w:t>
+      </w:r>
+      <w:r>
+        <w:t xml:space="preserve">using the “Heading 1” style – configured as </w:t>
+      </w:r>
+      <w:r>
+        <w:t>Georgia</w:t>
+      </w:r>
+      <w:r>
+        <w:t xml:space="preserve"> 13-point bold, left justified</w:t>
+      </w:r>
+      <w:r>
+        <w:t xml:space="preserve">. </w:t>
+      </w:r>
+      <w:r>
+        <w:t xml:space="preserve">Sections should not be numbered. </w:t>
+      </w:r>
+    </w:p>
+    <w:p>
+      <w:pPr>
+        <w:pStyle w:val="Heading2"/>
+      </w:pPr>
+      <w:r>
+        <w:t>Subsections</w:t>
+      </w:r>
+    </w:p>
+    <w:p>
+      <w:r>
+        <w:t xml:space="preserve">Headings of subsections should be </w:t>
+      </w:r>
+      <w:r>
+        <w:t xml:space="preserve">using the style “Heading 2” – configured as </w:t>
+      </w:r>
+      <w:r>
+        <w:t>Georgia</w:t>
+      </w:r>
+      <w:r>
+        <w:t xml:space="preserve"> 11-point bold italics with initial letters capitalized. (Note: for sub-sections and sub-subsections, words like ‘</w:t>
+      </w:r>
+      <w:r>
+        <w:t>the’</w:t>
+      </w:r>
+      <w:r>
+        <w:t>, ‘</w:t>
+      </w:r>
+      <w:r>
+        <w:t>of’</w:t>
+      </w:r>
+      <w:r>
+        <w:t>, ‘a’, ‘an’ are not capitalized unless it is the first word of the heading.)</w:t>
+      </w:r>
+    </w:p>
+    <w:p>
+      <w:pPr>
+        <w:pStyle w:val="Heading3"/>
+      </w:pPr>
+      <w:r>
+        <w:t>Sub-subsections</w:t>
+      </w:r>
+    </w:p>
+    <w:p>
+      <w:r>
+        <w:t>Headings for sub-subsections should be</w:t>
+      </w:r>
+      <w:r>
+        <w:t xml:space="preserve"> using “Heading 3” – configured as</w:t>
+      </w:r>
+      <w:r>
+        <w:t xml:space="preserve"> </w:t>
+      </w:r>
+      <w:r>
+        <w:t xml:space="preserve">Georgia </w:t>
+      </w:r>
+      <w:r>
+        <w:t>10-point bold with initial letters capitalized. Please do not go any further into another layer/level.</w:t>
+      </w:r>
+    </w:p>
+    <w:p>
+      <w:pPr>
+        <w:pStyle w:val="Heading1"/>
+      </w:pPr>
       <w:r>
         <w:lastRenderedPageBreak/>
-        <w:t>serifs, as close as possible in appearance to Times New Roman 10-point. Please use sans-serif or non-proportional fonts</w:t>
-      </w:r>
-      <w:r>
-        <w:t xml:space="preserve"> (such as Arial or Courier)</w:t>
-      </w:r>
-      <w:r>
-        <w:t xml:space="preserve"> only for special purposes, such as source code text (</w:t>
-      </w:r>
-      <w:proofErr w:type="spellStart"/>
-      <w:r>
-        <w:rPr>
-          <w:rStyle w:val="SpecialStyleChar"/>
-        </w:rPr>
-        <w:t>SpecialStyle</w:t>
-      </w:r>
-      <w:proofErr w:type="spellEnd"/>
-      <w:r>
-        <w:t>).</w:t>
-      </w:r>
-      <w:r>
-        <w:t xml:space="preserve"> [References to Georgia font from this point forward should be interpreted as “Georgia or equivalent.”]</w:t>
-      </w:r>
-    </w:p>
-    <w:p>
-      <w:pPr>
-        <w:pStyle w:val="Heading1"/>
-      </w:pPr>
-      <w:r>
-        <w:t>Sections</w:t>
-      </w:r>
-    </w:p>
-    <w:p>
-      <w:r>
-        <w:t xml:space="preserve">The heading of a section should be </w:t>
-      </w:r>
-      <w:r>
-        <w:t xml:space="preserve">using the “Heading 1” style – configured as </w:t>
-      </w:r>
-      <w:r>
-        <w:t>Georgia</w:t>
-      </w:r>
-      <w:r>
-        <w:t xml:space="preserve"> 13-point bold, left justified</w:t>
-      </w:r>
-      <w:r>
-        <w:t xml:space="preserve">. </w:t>
-      </w:r>
-      <w:r>
-        <w:t xml:space="preserve">Sections should not be numbered. </w:t>
-      </w:r>
-    </w:p>
-    <w:p>
-      <w:pPr>
-        <w:pStyle w:val="Heading2"/>
-      </w:pPr>
-      <w:r>
-        <w:t>Subsections</w:t>
-      </w:r>
-    </w:p>
-    <w:p>
-      <w:r>
-        <w:t xml:space="preserve">Headings of subsections should be </w:t>
-      </w:r>
-      <w:r>
-        <w:t xml:space="preserve">using the style “Heading 2” – configured as </w:t>
-      </w:r>
-      <w:r>
-        <w:t>Georgia</w:t>
-      </w:r>
-      <w:r>
-        <w:t xml:space="preserve"> 11-point bold italics with initial letters capitalized. (Note: for sub-sections and sub-subsections, words like ‘</w:t>
-      </w:r>
-      <w:r>
-        <w:t>the’</w:t>
-      </w:r>
-      <w:r>
-        <w:t>, ‘</w:t>
-      </w:r>
-      <w:r>
-        <w:t>of’</w:t>
-      </w:r>
-      <w:r>
-        <w:t>, ‘a’, ‘an’ are not capitalized unless it is the first word of the heading.)</w:t>
-      </w:r>
-    </w:p>
-    <w:p>
-      <w:pPr>
-        <w:pStyle w:val="Heading3"/>
-      </w:pPr>
-      <w:r>
-        <w:t>Sub-subsections</w:t>
-      </w:r>
-    </w:p>
-    <w:p>
-      <w:r>
-        <w:t>Headings for sub-subsections should be</w:t>
-      </w:r>
-      <w:r>
-        <w:t xml:space="preserve"> using “Heading 3” – configured as</w:t>
-      </w:r>
-      <w:r>
-        <w:t xml:space="preserve"> </w:t>
-      </w:r>
-      <w:r>
-        <w:t xml:space="preserve">Georgia </w:t>
-      </w:r>
-      <w:r>
-        <w:t>10-point bold with initial letters capitalized. Please do not go any further into another layer/level.</w:t>
-      </w:r>
-    </w:p>
-    <w:p>
-      <w:pPr>
-        <w:pStyle w:val="Heading1"/>
-      </w:pPr>
-      <w:r>
         <w:t>Figures, Tables &amp; Captions</w:t>
       </w:r>
     </w:p>
@@ -1332,7 +773,6 @@
                 <w:noProof/>
                 <w:lang w:val="en-GB" w:eastAsia="en-GB"/>
               </w:rPr>
-              <w:lastRenderedPageBreak/>
               <w:drawing>
                 <wp:inline distT="0" distB="0" distL="0" distR="0" wp14:anchorId="5066AB00" wp14:editId="0DBB0C2D">
                   <wp:extent cx="2743200" cy="2059305"/>
@@ -1667,13 +1107,9 @@
           <w:color w:val="232323"/>
         </w:rPr>
       </w:pPr>
-      <w:proofErr w:type="gramStart"/>
-      <w:r>
-        <w:t>Table 1.</w:t>
-      </w:r>
-      <w:proofErr w:type="gramEnd"/>
-      <w:r>
-        <w:t xml:space="preserve"> A Very Nice Table</w:t>
+      <w:r>
+        <w:lastRenderedPageBreak/>
+        <w:t>Table 1. A Very Nice Table</w:t>
       </w:r>
     </w:p>
     <w:p>
@@ -1737,62 +1173,48 @@
         <w:rPr>
           <w:rFonts w:cs="Calibri"/>
         </w:rPr>
-        <w:t xml:space="preserve">e hosted in </w:t>
-      </w:r>
-      <w:proofErr w:type="spellStart"/>
+        <w:t xml:space="preserve">e hosted in Vimeo or YouTube). </w:t>
+      </w:r>
       <w:r>
         <w:rPr>
           <w:rFonts w:cs="Calibri"/>
         </w:rPr>
-        <w:t>Vimeo</w:t>
-      </w:r>
-      <w:proofErr w:type="spellEnd"/>
+        <w:t>Please use a pseudo user name in order to maintain anonym</w:t>
+      </w:r>
       <w:r>
         <w:rPr>
           <w:rFonts w:cs="Calibri"/>
         </w:rPr>
-        <w:t xml:space="preserve"> or YouTube). </w:t>
+        <w:t xml:space="preserve">ity during the review process. </w:t>
       </w:r>
       <w:r>
         <w:rPr>
           <w:rFonts w:cs="Calibri"/>
         </w:rPr>
-        <w:t>Please use a pseudo user name in order to maintain anonym</w:t>
+        <w:t>The visual media portion of the submission must be playable in a generic Internet browser. Please fine-tune for Firefox. Please verify that all links to visual media work as expected in the system-generated PDF prior to submitting the paper to Manuscript Central. Do not change your online media after submitting the paper for review with Manuscript C</w:t>
       </w:r>
       <w:r>
         <w:rPr>
           <w:rFonts w:cs="Calibri"/>
         </w:rPr>
-        <w:t xml:space="preserve">ity during the review process. </w:t>
+        <w:t xml:space="preserve">entral. </w:t>
       </w:r>
       <w:r>
         <w:rPr>
           <w:rFonts w:cs="Calibri"/>
         </w:rPr>
-        <w:t>The visual media portion of the submission must be playable in a generic Internet browser. Please fine-tune for Firefox. Please verify that all links to visual media work as expected in the system-generated PDF prior to submitting the paper to Manuscript Central. Do not change your online media after submitting the paper for review with Manuscript C</w:t>
+        <w:t>We recommend using Creative Commons Licenses for the visual me</w:t>
       </w:r>
       <w:r>
         <w:rPr>
           <w:rFonts w:cs="Calibri"/>
         </w:rPr>
-        <w:t xml:space="preserve">entral. </w:t>
+        <w:t>dia portion of the submission. If</w:t>
       </w:r>
       <w:r>
         <w:rPr>
           <w:rFonts w:cs="Calibri"/>
         </w:rPr>
-        <w:t>We recommend using Creative Commons Licenses for the visual me</w:t>
-      </w:r>
-      <w:r>
-        <w:rPr>
-          <w:rFonts w:cs="Calibri"/>
-        </w:rPr>
-        <w:t>dia portion of the submission. If</w:t>
-      </w:r>
-      <w:r>
-        <w:rPr>
-          <w:rFonts w:cs="Calibri"/>
-        </w:rPr>
         <w:t xml:space="preserve"> you have any other questions, please contact the Visual Media Track chairs.</w:t>
       </w:r>
     </w:p>
@@ -1830,7 +1252,6 @@
         <w:pStyle w:val="Bullet"/>
       </w:pPr>
       <w:r>
-        <w:lastRenderedPageBreak/>
         <w:t>Briefly define or explain all technical terms that may be unfamiliar to readers.</w:t>
       </w:r>
     </w:p>
@@ -2224,6 +1645,7 @@
     </w:p>
     <w:p>
       <w:r>
+        <w:lastRenderedPageBreak/>
         <w:t>Your references should comprise only published materials accessible to the public. Proprietary information may not be cited.</w:t>
       </w:r>
     </w:p>
@@ -2276,13 +1698,8 @@
       <w:pPr>
         <w:pStyle w:val="References"/>
       </w:pPr>
-      <w:proofErr w:type="spellStart"/>
-      <w:r>
-        <w:t>Ackoff</w:t>
-      </w:r>
-      <w:proofErr w:type="spellEnd"/>
-      <w:r>
-        <w:t>, R. L.  196</w:t>
+      <w:r>
+        <w:t>Ackoff, R. L.  196</w:t>
       </w:r>
       <w:r>
         <w:t xml:space="preserve">1. </w:t>
@@ -2307,26 +1724,8 @@
       <w:pPr>
         <w:pStyle w:val="References"/>
       </w:pPr>
-      <w:proofErr w:type="spellStart"/>
-      <w:proofErr w:type="gramStart"/>
-      <w:r>
-        <w:t>Benbasat</w:t>
-      </w:r>
-      <w:proofErr w:type="spellEnd"/>
-      <w:r>
-        <w:t xml:space="preserve">, I., and </w:t>
-      </w:r>
-      <w:proofErr w:type="spellStart"/>
-      <w:r>
-        <w:t>Zmud</w:t>
-      </w:r>
-      <w:proofErr w:type="spellEnd"/>
-      <w:r>
-        <w:t>, R. W. 2003.</w:t>
-      </w:r>
-      <w:proofErr w:type="gramEnd"/>
-      <w:r>
-        <w:t xml:space="preserve"> “The Identity Crisis within the IS Discipline: Defining and Communicating the Discipline’s Core Properties,” </w:t>
+      <w:r>
+        <w:t xml:space="preserve">Benbasat, I., and Zmud, R. W. 2003. “The Identity Crisis within the IS Discipline: Defining and Communicating the Discipline’s Core Properties,” </w:t>
       </w:r>
       <w:r>
         <w:rPr>
@@ -2342,13 +1741,8 @@
       <w:pPr>
         <w:pStyle w:val="References"/>
       </w:pPr>
-      <w:proofErr w:type="spellStart"/>
-      <w:r>
-        <w:t>Bonini</w:t>
-      </w:r>
-      <w:proofErr w:type="spellEnd"/>
-      <w:r>
-        <w:t xml:space="preserve">, C. P.  1963.  </w:t>
+      <w:r>
+        <w:t xml:space="preserve">Bonini, C. P.  1963.  </w:t>
       </w:r>
       <w:r>
         <w:rPr>
@@ -2364,13 +1758,8 @@
       <w:pPr>
         <w:pStyle w:val="References"/>
       </w:pPr>
-      <w:proofErr w:type="gramStart"/>
-      <w:r>
-        <w:t>Broadbent, M., Weill, P., O’Brien, T., and Neo, B. S. 1996.</w:t>
-      </w:r>
-      <w:proofErr w:type="gramEnd"/>
-      <w:r>
-        <w:t xml:space="preserve"> “Firm Context and Patterns of IT Infrastructure Capability,” in </w:t>
+      <w:r>
+        <w:t xml:space="preserve">Broadbent, M., Weill, P., O’Brien, T., and Neo, B. S. 1996. “Firm Context and Patterns of IT Infrastructure Capability,” in </w:t>
       </w:r>
       <w:r>
         <w:rPr>
@@ -2379,31 +1768,7 @@
         <w:t>Proceedings of the 14th International Conference on Information Systems</w:t>
       </w:r>
       <w:r>
-        <w:t xml:space="preserve">, J. I. </w:t>
-      </w:r>
-      <w:proofErr w:type="spellStart"/>
-      <w:r>
-        <w:t>DeGross</w:t>
-      </w:r>
-      <w:proofErr w:type="spellEnd"/>
-      <w:r>
-        <w:t xml:space="preserve">, S. </w:t>
-      </w:r>
-      <w:proofErr w:type="spellStart"/>
-      <w:r>
-        <w:t>Jarvenpaa</w:t>
-      </w:r>
-      <w:proofErr w:type="spellEnd"/>
-      <w:r>
-        <w:t xml:space="preserve">, and A. </w:t>
-      </w:r>
-      <w:proofErr w:type="spellStart"/>
-      <w:r>
-        <w:t>Srinivasan</w:t>
-      </w:r>
-      <w:proofErr w:type="spellEnd"/>
-      <w:r>
-        <w:t xml:space="preserve"> (eds.), Cleveland, OH, pp. 174-194.</w:t>
+        <w:t>, J. I. DeGross, S. Jarvenpaa, and A. Srinivasan (eds.), Cleveland, OH, pp. 174-194.</w:t>
       </w:r>
     </w:p>
     <w:p>
@@ -2411,56 +1776,16 @@
         <w:pStyle w:val="References"/>
       </w:pPr>
       <w:r>
-        <w:t xml:space="preserve">Carroll, J. 2005. “The </w:t>
-      </w:r>
-      <w:proofErr w:type="spellStart"/>
-      <w:r>
-        <w:t>Blacksburgh</w:t>
-      </w:r>
-      <w:proofErr w:type="spellEnd"/>
-      <w:r>
-        <w:t xml:space="preserve"> Electronic Village: A Study in Community Computing,” in </w:t>
-      </w:r>
-      <w:proofErr w:type="spellStart"/>
+        <w:t xml:space="preserve">Carroll, J. 2005. “The Blacksburgh Electronic Village: A Study in Community Computing,” in </w:t>
+      </w:r>
       <w:r>
         <w:rPr>
           <w:i/>
         </w:rPr>
-        <w:t>Digitial</w:t>
-      </w:r>
-      <w:proofErr w:type="spellEnd"/>
-      <w:r>
-        <w:rPr>
-          <w:i/>
-        </w:rPr>
-        <w:t xml:space="preserve"> Cities III: Information Technologies for Social Capital</w:t>
-      </w:r>
-      <w:r>
-        <w:t xml:space="preserve">, P. van den </w:t>
-      </w:r>
-      <w:proofErr w:type="spellStart"/>
-      <w:r>
-        <w:t>Besselaar</w:t>
-      </w:r>
-      <w:proofErr w:type="spellEnd"/>
-      <w:r>
-        <w:t xml:space="preserve"> and S. </w:t>
-      </w:r>
-      <w:proofErr w:type="spellStart"/>
-      <w:r>
-        <w:t>Kiozumi</w:t>
-      </w:r>
-      <w:proofErr w:type="spellEnd"/>
-      <w:r>
-        <w:t xml:space="preserve"> (eds.), New York: Springer-</w:t>
-      </w:r>
-      <w:proofErr w:type="spellStart"/>
-      <w:r>
-        <w:t>Verlag</w:t>
-      </w:r>
-      <w:proofErr w:type="spellEnd"/>
-      <w:r>
-        <w:t>, pp. 43-65.</w:t>
+        <w:t>Digitial Cities III: Information Technologies for Social Capital</w:t>
+      </w:r>
+      <w:r>
+        <w:t>, P. van den Besselaar and S. Kiozumi (eds.), New York: Springer-Verlag, pp. 43-65.</w:t>
       </w:r>
     </w:p>
     <w:p>
@@ -2646,7 +1971,7 @@
         <w:i w:val="0"/>
         <w:noProof/>
       </w:rPr>
-      <w:t>1</w:t>
+      <w:t>3</w:t>
     </w:r>
     <w:r>
       <w:rPr>
@@ -2688,13 +2013,8 @@
     <w:r>
       <w:t xml:space="preserve">tems, </w:t>
     </w:r>
-    <w:proofErr w:type="spellStart"/>
     <w:r>
-      <w:t>Forth</w:t>
-    </w:r>
-    <w:proofErr w:type="spellEnd"/>
-    <w:r>
-      <w:t xml:space="preserve"> Worth 2015</w:t>
+      <w:t>Forth Worth 2015</w:t>
     </w:r>
     <w:r>
       <w:tab/>
@@ -3363,6 +2683,119 @@
     </w:lvl>
   </w:abstractNum>
   <w:abstractNum w:abstractNumId="14">
+    <w:nsid w:val="118679BE"/>
+    <w:multiLevelType w:val="hybridMultilevel"/>
+    <w:tmpl w:val="7602890A"/>
+    <w:lvl w:ilvl="0" w:tplc="08090001">
+      <w:start w:val="1"/>
+      <w:numFmt w:val="bullet"/>
+      <w:lvlText w:val=""/>
+      <w:lvlJc w:val="left"/>
+      <w:pPr>
+        <w:ind w:left="720" w:hanging="360"/>
+      </w:pPr>
+      <w:rPr>
+        <w:rFonts w:ascii="Symbol" w:hAnsi="Symbol" w:hint="default"/>
+      </w:rPr>
+    </w:lvl>
+    <w:lvl w:ilvl="1" w:tplc="08090003" w:tentative="1">
+      <w:start w:val="1"/>
+      <w:numFmt w:val="bullet"/>
+      <w:lvlText w:val="o"/>
+      <w:lvlJc w:val="left"/>
+      <w:pPr>
+        <w:ind w:left="1440" w:hanging="360"/>
+      </w:pPr>
+      <w:rPr>
+        <w:rFonts w:ascii="Courier New" w:hAnsi="Courier New" w:cs="Courier New" w:hint="default"/>
+      </w:rPr>
+    </w:lvl>
+    <w:lvl w:ilvl="2" w:tplc="08090005" w:tentative="1">
+      <w:start w:val="1"/>
+      <w:numFmt w:val="bullet"/>
+      <w:lvlText w:val=""/>
+      <w:lvlJc w:val="left"/>
+      <w:pPr>
+        <w:ind w:left="2160" w:hanging="360"/>
+      </w:pPr>
+      <w:rPr>
+        <w:rFonts w:ascii="Wingdings" w:hAnsi="Wingdings" w:hint="default"/>
+      </w:rPr>
+    </w:lvl>
+    <w:lvl w:ilvl="3" w:tplc="08090001" w:tentative="1">
+      <w:start w:val="1"/>
+      <w:numFmt w:val="bullet"/>
+      <w:lvlText w:val=""/>
+      <w:lvlJc w:val="left"/>
+      <w:pPr>
+        <w:ind w:left="2880" w:hanging="360"/>
+      </w:pPr>
+      <w:rPr>
+        <w:rFonts w:ascii="Symbol" w:hAnsi="Symbol" w:hint="default"/>
+      </w:rPr>
+    </w:lvl>
+    <w:lvl w:ilvl="4" w:tplc="08090003" w:tentative="1">
+      <w:start w:val="1"/>
+      <w:numFmt w:val="bullet"/>
+      <w:lvlText w:val="o"/>
+      <w:lvlJc w:val="left"/>
+      <w:pPr>
+        <w:ind w:left="3600" w:hanging="360"/>
+      </w:pPr>
+      <w:rPr>
+        <w:rFonts w:ascii="Courier New" w:hAnsi="Courier New" w:cs="Courier New" w:hint="default"/>
+      </w:rPr>
+    </w:lvl>
+    <w:lvl w:ilvl="5" w:tplc="08090005" w:tentative="1">
+      <w:start w:val="1"/>
+      <w:numFmt w:val="bullet"/>
+      <w:lvlText w:val=""/>
+      <w:lvlJc w:val="left"/>
+      <w:pPr>
+        <w:ind w:left="4320" w:hanging="360"/>
+      </w:pPr>
+      <w:rPr>
+        <w:rFonts w:ascii="Wingdings" w:hAnsi="Wingdings" w:hint="default"/>
+      </w:rPr>
+    </w:lvl>
+    <w:lvl w:ilvl="6" w:tplc="08090001" w:tentative="1">
+      <w:start w:val="1"/>
+      <w:numFmt w:val="bullet"/>
+      <w:lvlText w:val=""/>
+      <w:lvlJc w:val="left"/>
+      <w:pPr>
+        <w:ind w:left="5040" w:hanging="360"/>
+      </w:pPr>
+      <w:rPr>
+        <w:rFonts w:ascii="Symbol" w:hAnsi="Symbol" w:hint="default"/>
+      </w:rPr>
+    </w:lvl>
+    <w:lvl w:ilvl="7" w:tplc="08090003" w:tentative="1">
+      <w:start w:val="1"/>
+      <w:numFmt w:val="bullet"/>
+      <w:lvlText w:val="o"/>
+      <w:lvlJc w:val="left"/>
+      <w:pPr>
+        <w:ind w:left="5760" w:hanging="360"/>
+      </w:pPr>
+      <w:rPr>
+        <w:rFonts w:ascii="Courier New" w:hAnsi="Courier New" w:cs="Courier New" w:hint="default"/>
+      </w:rPr>
+    </w:lvl>
+    <w:lvl w:ilvl="8" w:tplc="08090005" w:tentative="1">
+      <w:start w:val="1"/>
+      <w:numFmt w:val="bullet"/>
+      <w:lvlText w:val=""/>
+      <w:lvlJc w:val="left"/>
+      <w:pPr>
+        <w:ind w:left="6480" w:hanging="360"/>
+      </w:pPr>
+      <w:rPr>
+        <w:rFonts w:ascii="Wingdings" w:hAnsi="Wingdings" w:hint="default"/>
+      </w:rPr>
+    </w:lvl>
+  </w:abstractNum>
+  <w:abstractNum w:abstractNumId="15">
     <w:nsid w:val="11FF28E5"/>
     <w:multiLevelType w:val="singleLevel"/>
     <w:tmpl w:val="78B89070"/>
@@ -3380,7 +2813,7 @@
       </w:rPr>
     </w:lvl>
   </w:abstractNum>
-  <w:abstractNum w:abstractNumId="15">
+  <w:abstractNum w:abstractNumId="16">
     <w:nsid w:val="198D75AF"/>
     <w:multiLevelType w:val="singleLevel"/>
     <w:tmpl w:val="DDEE8D5E"/>
@@ -3395,7 +2828,7 @@
       </w:pPr>
     </w:lvl>
   </w:abstractNum>
-  <w:abstractNum w:abstractNumId="16">
+  <w:abstractNum w:abstractNumId="17">
     <w:nsid w:val="2AB17545"/>
     <w:multiLevelType w:val="singleLevel"/>
     <w:tmpl w:val="DDEE8D5E"/>
@@ -3410,7 +2843,7 @@
       </w:pPr>
     </w:lvl>
   </w:abstractNum>
-  <w:abstractNum w:abstractNumId="17">
+  <w:abstractNum w:abstractNumId="18">
     <w:nsid w:val="330F08CD"/>
     <w:multiLevelType w:val="multilevel"/>
     <w:tmpl w:val="DDEE8D5E"/>
@@ -3556,7 +2989,7 @@
       </w:rPr>
     </w:lvl>
   </w:abstractNum>
-  <w:abstractNum w:abstractNumId="18">
+  <w:abstractNum w:abstractNumId="19">
     <w:nsid w:val="3D465F82"/>
     <w:multiLevelType w:val="hybridMultilevel"/>
     <w:tmpl w:val="AF7EFD70"/>
@@ -3669,7 +3102,7 @@
       </w:rPr>
     </w:lvl>
   </w:abstractNum>
-  <w:abstractNum w:abstractNumId="19">
+  <w:abstractNum w:abstractNumId="20">
     <w:nsid w:val="4229611F"/>
     <w:multiLevelType w:val="singleLevel"/>
     <w:tmpl w:val="DDEE8D5E"/>
@@ -3684,7 +3117,7 @@
       </w:pPr>
     </w:lvl>
   </w:abstractNum>
-  <w:abstractNum w:abstractNumId="20">
+  <w:abstractNum w:abstractNumId="21">
     <w:nsid w:val="452C59FF"/>
     <w:multiLevelType w:val="singleLevel"/>
     <w:tmpl w:val="78B89070"/>
@@ -3702,7 +3135,7 @@
       </w:rPr>
     </w:lvl>
   </w:abstractNum>
-  <w:abstractNum w:abstractNumId="21">
+  <w:abstractNum w:abstractNumId="22">
     <w:nsid w:val="4AAC6963"/>
     <w:multiLevelType w:val="singleLevel"/>
     <w:tmpl w:val="DDEE8D5E"/>
@@ -3717,7 +3150,7 @@
       </w:pPr>
     </w:lvl>
   </w:abstractNum>
-  <w:abstractNum w:abstractNumId="22">
+  <w:abstractNum w:abstractNumId="23">
     <w:nsid w:val="5289287D"/>
     <w:multiLevelType w:val="singleLevel"/>
     <w:tmpl w:val="DDEE8D5E"/>
@@ -3732,7 +3165,7 @@
       </w:pPr>
     </w:lvl>
   </w:abstractNum>
-  <w:abstractNum w:abstractNumId="23">
+  <w:abstractNum w:abstractNumId="24">
     <w:nsid w:val="57192C37"/>
     <w:multiLevelType w:val="hybridMultilevel"/>
     <w:tmpl w:val="EF006366"/>
@@ -3845,7 +3278,7 @@
       </w:rPr>
     </w:lvl>
   </w:abstractNum>
-  <w:abstractNum w:abstractNumId="24">
+  <w:abstractNum w:abstractNumId="25">
     <w:nsid w:val="581905F5"/>
     <w:multiLevelType w:val="singleLevel"/>
     <w:tmpl w:val="78B89070"/>
@@ -3863,7 +3296,7 @@
       </w:rPr>
     </w:lvl>
   </w:abstractNum>
-  <w:abstractNum w:abstractNumId="25">
+  <w:abstractNum w:abstractNumId="26">
     <w:nsid w:val="58D51CC0"/>
     <w:multiLevelType w:val="singleLevel"/>
     <w:tmpl w:val="DDEE8D5E"/>
@@ -3878,7 +3311,7 @@
       </w:pPr>
     </w:lvl>
   </w:abstractNum>
-  <w:abstractNum w:abstractNumId="26">
+  <w:abstractNum w:abstractNumId="27">
     <w:nsid w:val="5906161C"/>
     <w:multiLevelType w:val="hybridMultilevel"/>
     <w:tmpl w:val="956E14CE"/>
@@ -3994,7 +3427,7 @@
       </w:pPr>
     </w:lvl>
   </w:abstractNum>
-  <w:abstractNum w:abstractNumId="27">
+  <w:abstractNum w:abstractNumId="28">
     <w:nsid w:val="5A0A036E"/>
     <w:multiLevelType w:val="singleLevel"/>
     <w:tmpl w:val="61E616DA"/>
@@ -4009,7 +3442,7 @@
       </w:pPr>
     </w:lvl>
   </w:abstractNum>
-  <w:abstractNum w:abstractNumId="28">
+  <w:abstractNum w:abstractNumId="29">
     <w:nsid w:val="70D61503"/>
     <w:multiLevelType w:val="singleLevel"/>
     <w:tmpl w:val="78B89070"/>
@@ -4027,7 +3460,7 @@
       </w:rPr>
     </w:lvl>
   </w:abstractNum>
-  <w:abstractNum w:abstractNumId="29">
+  <w:abstractNum w:abstractNumId="30">
     <w:nsid w:val="7C440340"/>
     <w:multiLevelType w:val="multilevel"/>
     <w:tmpl w:val="956E14CE"/>
@@ -4222,61 +3655,64 @@
     </w:lvlOverride>
   </w:num>
   <w:num w:numId="22">
-    <w:abstractNumId w:val="27"/>
+    <w:abstractNumId w:val="28"/>
   </w:num>
   <w:num w:numId="23">
-    <w:abstractNumId w:val="17"/>
+    <w:abstractNumId w:val="18"/>
   </w:num>
   <w:num w:numId="24">
     <w:abstractNumId w:val="11"/>
   </w:num>
   <w:num w:numId="25">
-    <w:abstractNumId w:val="19"/>
+    <w:abstractNumId w:val="20"/>
   </w:num>
   <w:num w:numId="26">
+    <w:abstractNumId w:val="17"/>
+  </w:num>
+  <w:num w:numId="27">
+    <w:abstractNumId w:val="22"/>
+  </w:num>
+  <w:num w:numId="28">
+    <w:abstractNumId w:val="23"/>
+  </w:num>
+  <w:num w:numId="29">
     <w:abstractNumId w:val="16"/>
   </w:num>
-  <w:num w:numId="27">
-    <w:abstractNumId w:val="21"/>
-  </w:num>
-  <w:num w:numId="28">
-    <w:abstractNumId w:val="22"/>
-  </w:num>
-  <w:num w:numId="29">
-    <w:abstractNumId w:val="15"/>
-  </w:num>
   <w:num w:numId="30">
-    <w:abstractNumId w:val="25"/>
+    <w:abstractNumId w:val="26"/>
   </w:num>
   <w:num w:numId="31">
     <w:abstractNumId w:val="13"/>
   </w:num>
   <w:num w:numId="32">
-    <w:abstractNumId w:val="28"/>
+    <w:abstractNumId w:val="29"/>
   </w:num>
   <w:num w:numId="33">
-    <w:abstractNumId w:val="20"/>
+    <w:abstractNumId w:val="21"/>
   </w:num>
   <w:num w:numId="34">
-    <w:abstractNumId w:val="24"/>
+    <w:abstractNumId w:val="25"/>
   </w:num>
   <w:num w:numId="35">
-    <w:abstractNumId w:val="14"/>
+    <w:abstractNumId w:val="15"/>
   </w:num>
   <w:num w:numId="36">
-    <w:abstractNumId w:val="26"/>
+    <w:abstractNumId w:val="27"/>
   </w:num>
   <w:num w:numId="37">
-    <w:abstractNumId w:val="29"/>
+    <w:abstractNumId w:val="30"/>
   </w:num>
   <w:num w:numId="38">
     <w:abstractNumId w:val="0"/>
   </w:num>
   <w:num w:numId="39">
-    <w:abstractNumId w:val="18"/>
+    <w:abstractNumId w:val="19"/>
   </w:num>
   <w:num w:numId="40">
-    <w:abstractNumId w:val="23"/>
+    <w:abstractNumId w:val="24"/>
+  </w:num>
+  <w:num w:numId="41">
+    <w:abstractNumId w:val="14"/>
   </w:num>
 </w:numbering>
 </file>
@@ -6830,7 +6266,7 @@
 </file>
 
 <file path=customXml/itemProps1.xml><?xml version="1.0" encoding="utf-8"?>
-<ds:datastoreItem xmlns:ds="http://schemas.openxmlformats.org/officeDocument/2006/customXml" ds:itemID="{7372BDE5-D061-46B0-B2C1-30A48DD07AE0}">
+<ds:datastoreItem xmlns:ds="http://schemas.openxmlformats.org/officeDocument/2006/customXml" ds:itemID="{319BB188-8128-426A-979C-D548701C2498}">
   <ds:schemaRefs>
     <ds:schemaRef ds:uri="http://schemas.openxmlformats.org/officeDocument/2006/bibliography"/>
   </ds:schemaRefs>

</xml_diff>